<commit_message>
/ ‘clients/Matthew Kuzdeba/InfoSci MPS Project Proposal - MITRE Android App-feedback2.docx’
</commit_message>
<xml_diff>
--- a/clients/Matthew Kuzdeba/InfoSci MPS Project Proposal - MITRE Android App-feedback2.docx
+++ b/clients/Matthew Kuzdeba/InfoSci MPS Project Proposal - MITRE Android App-feedback2.docx
@@ -192,12 +192,7 @@
         <w:t xml:space="preserve">We will also share </w:t>
       </w:r>
       <w:r>
-        <w:t>most of this form with the students to help them m</w:t>
-      </w:r>
-      <w:bookmarkStart w:id="0" w:name="_GoBack"/>
-      <w:bookmarkEnd w:id="0"/>
-      <w:r>
-        <w:t>ake their top project choices</w:t>
+        <w:t>most of this form with the students to help them make their top project choices</w:t>
       </w:r>
       <w:r>
         <w:t xml:space="preserve"> before we assign the projects</w:t>
@@ -735,7 +730,7 @@
                 </w:ffData>
               </w:fldChar>
             </w:r>
-            <w:bookmarkStart w:id="1" w:name="Check6"/>
+            <w:bookmarkStart w:id="0" w:name="Check6"/>
             <w:r>
               <w:instrText xml:space="preserve"> FORMCHECKBOX </w:instrText>
             </w:r>
@@ -745,7 +740,7 @@
             <w:r>
               <w:fldChar w:fldCharType="end"/>
             </w:r>
-            <w:bookmarkEnd w:id="1"/>
+            <w:bookmarkEnd w:id="0"/>
             <w:r>
               <w:t xml:space="preserve"> Fall</w:t>
             </w:r>
@@ -777,7 +772,7 @@
                 </w:ffData>
               </w:fldChar>
             </w:r>
-            <w:bookmarkStart w:id="2" w:name="Check7"/>
+            <w:bookmarkStart w:id="1" w:name="Check7"/>
             <w:r>
               <w:instrText xml:space="preserve"> FORMCHECKBOX </w:instrText>
             </w:r>
@@ -787,7 +782,7 @@
             <w:r>
               <w:fldChar w:fldCharType="end"/>
             </w:r>
-            <w:bookmarkEnd w:id="2"/>
+            <w:bookmarkEnd w:id="1"/>
             <w:r>
               <w:t xml:space="preserve"> Spring</w:t>
             </w:r>
@@ -917,7 +912,12 @@
               <w:t xml:space="preserve">radio frequency (RF) </w:t>
             </w:r>
             <w:r>
-              <w:t xml:space="preserve">signals of interest within it, and allow for a user interface/display for information </w:t>
+              <w:t>signals of interest within it, and allow for a user interface/display</w:t>
+            </w:r>
+            <w:bookmarkStart w:id="2" w:name="_GoBack"/>
+            <w:bookmarkEnd w:id="2"/>
+            <w:r>
+              <w:t xml:space="preserve"> for information </w:t>
             </w:r>
             <w:r>
               <w:t xml:space="preserve">about the signals in the spectrum.  The Android app will be able to interface with a phone’s RF receive chain to get spectrum data to process.  The app will also be able to run machine learning signal recognition algorithms developed by another MPS project to determine and display </w:t>
@@ -958,7 +958,6 @@
               <w:pStyle w:val="Field"/>
             </w:pPr>
             <w:r>
-              <w:lastRenderedPageBreak/>
               <w:t>What activities are necessary to achieve the project goal?</w:t>
             </w:r>
           </w:p>
@@ -982,6 +981,7 @@
           </w:tcPr>
           <w:p>
             <w:r>
+              <w:lastRenderedPageBreak/>
               <w:t>The team will need to determine how to interface with an Android phone’s RF receive chain to get access to digitized RF signals received by the phones antennas and RF electronics.  The team will then be responsible for determining an approach to process the digitized signals and visually display the RF spectrum to the user</w:t>
             </w:r>
             <w:r>
@@ -1644,7 +1644,19 @@
             </w:r>
             <w:bookmarkEnd w:id="6"/>
             <w:r>
-              <w:t xml:space="preserve"> Provide existing industry and company data as background at the beginning of the project.</w:t>
+              <w:t xml:space="preserve"> </w:t>
+            </w:r>
+            <w:commentRangeStart w:id="7"/>
+            <w:r>
+              <w:t>Provide existing industry and company data as background at the beginning of the project.</w:t>
+            </w:r>
+            <w:commentRangeEnd w:id="7"/>
+            <w:r>
+              <w:rPr>
+                <w:rStyle w:val="CommentReference"/>
+                <w:b w:val="0"/>
+              </w:rPr>
+              <w:commentReference w:id="7"/>
             </w:r>
           </w:p>
           <w:p>
@@ -1670,7 +1682,7 @@
                 </w:ffData>
               </w:fldChar>
             </w:r>
-            <w:bookmarkStart w:id="7" w:name="Check5"/>
+            <w:bookmarkStart w:id="8" w:name="Check5"/>
             <w:r>
               <w:instrText xml:space="preserve"> FORMCHECKBOX </w:instrText>
             </w:r>
@@ -1680,7 +1692,7 @@
             <w:r>
               <w:fldChar w:fldCharType="end"/>
             </w:r>
-            <w:bookmarkEnd w:id="7"/>
+            <w:bookmarkEnd w:id="8"/>
             <w:r>
               <w:t xml:space="preserve"> Pay one or more team members to travel to your location for initial briefing / work session / final presentation.</w:t>
             </w:r>
@@ -1749,7 +1761,7 @@
             <w:r>
               <w:t xml:space="preserve">Please send your completed project proposal to the MPS Project Coordinator: </w:t>
             </w:r>
-            <w:hyperlink r:id="rId13" w:history="1">
+            <w:hyperlink r:id="rId15" w:history="1">
               <w:r>
                 <w:rPr>
                   <w:rStyle w:val="Hyperlink"/>
@@ -1779,6 +1791,33 @@
     </w:sectPr>
   </w:body>
 </w:document>
+</file>
+
+<file path=word/comments.xml><?xml version="1.0" encoding="utf-8"?>
+<w:comments xmlns:wpc="http://schemas.microsoft.com/office/word/2010/wordprocessingCanvas" xmlns:cx="http://schemas.microsoft.com/office/drawing/2014/chartex" xmlns:mc="http://schemas.openxmlformats.org/markup-compatibility/2006" xmlns:o="urn:schemas-microsoft-com:office:office" xmlns:r="http://schemas.openxmlformats.org/officeDocument/2006/relationships" xmlns:m="http://schemas.openxmlformats.org/officeDocument/2006/math" xmlns:v="urn:schemas-microsoft-com:vml" xmlns:wp14="http://schemas.microsoft.com/office/word/2010/wordprocessingDrawing" xmlns:wp="http://schemas.openxmlformats.org/drawingml/2006/wordprocessingDrawing" xmlns:w10="urn:schemas-microsoft-com:office:word" xmlns:w="http://schemas.openxmlformats.org/wordprocessingml/2006/main" xmlns:w14="http://schemas.microsoft.com/office/word/2010/wordml" xmlns:w15="http://schemas.microsoft.com/office/word/2012/wordml" xmlns:w16se="http://schemas.microsoft.com/office/word/2015/wordml/symex" xmlns:wpg="http://schemas.microsoft.com/office/word/2010/wordprocessingGroup" xmlns:wpi="http://schemas.microsoft.com/office/word/2010/wordprocessingInk" xmlns:wne="http://schemas.microsoft.com/office/word/2006/wordml" xmlns:wps="http://schemas.microsoft.com/office/word/2010/wordprocessingShape" mc:Ignorable="w14 w15 w16se wp14">
+  <w:comment w:id="7" w:author="kjh235@cornell.edu" w:date="2017-12-06T17:01:00Z" w:initials="KJH">
+    <w:p>
+      <w:pPr>
+        <w:pStyle w:val="CommentText"/>
+      </w:pPr>
+      <w:r>
+        <w:rPr>
+          <w:rStyle w:val="CommentReference"/>
+        </w:rPr>
+        <w:annotationRef/>
+      </w:r>
+      <w:r>
+        <w:t>Will MITRE provide android devices to be used during testing? Many students only have iPhones.</w:t>
+      </w:r>
+    </w:p>
+  </w:comment>
+</w:comments>
+</file>
+
+<file path=word/commentsExtended.xml><?xml version="1.0" encoding="utf-8"?>
+<w15:commentsEx xmlns:wpc="http://schemas.microsoft.com/office/word/2010/wordprocessingCanvas" xmlns:cx="http://schemas.microsoft.com/office/drawing/2014/chartex" xmlns:mc="http://schemas.openxmlformats.org/markup-compatibility/2006" xmlns:o="urn:schemas-microsoft-com:office:office" xmlns:r="http://schemas.openxmlformats.org/officeDocument/2006/relationships" xmlns:m="http://schemas.openxmlformats.org/officeDocument/2006/math" xmlns:v="urn:schemas-microsoft-com:vml" xmlns:wp14="http://schemas.microsoft.com/office/word/2010/wordprocessingDrawing" xmlns:wp="http://schemas.openxmlformats.org/drawingml/2006/wordprocessingDrawing" xmlns:w10="urn:schemas-microsoft-com:office:word" xmlns:w="http://schemas.openxmlformats.org/wordprocessingml/2006/main" xmlns:w14="http://schemas.microsoft.com/office/word/2010/wordml" xmlns:w15="http://schemas.microsoft.com/office/word/2012/wordml" xmlns:w16se="http://schemas.microsoft.com/office/word/2015/wordml/symex" xmlns:wpg="http://schemas.microsoft.com/office/word/2010/wordprocessingGroup" xmlns:wpi="http://schemas.microsoft.com/office/word/2010/wordprocessingInk" xmlns:wne="http://schemas.microsoft.com/office/word/2006/wordml" xmlns:wps="http://schemas.microsoft.com/office/word/2010/wordprocessingShape" mc:Ignorable="w14 w15 w16se wp14">
+  <w15:commentEx w15:paraId="77D1C9AC" w15:done="0"/>
+</w15:commentsEx>
 </file>
 
 <file path=word/endnotes.xml><?xml version="1.0" encoding="utf-8"?>
@@ -2749,6 +2788,14 @@
     <w:abstractNumId w:val="4"/>
   </w:num>
 </w:numbering>
+</file>
+
+<file path=word/people.xml><?xml version="1.0" encoding="utf-8"?>
+<w15:people xmlns:wpc="http://schemas.microsoft.com/office/word/2010/wordprocessingCanvas" xmlns:cx="http://schemas.microsoft.com/office/drawing/2014/chartex" xmlns:mc="http://schemas.openxmlformats.org/markup-compatibility/2006" xmlns:o="urn:schemas-microsoft-com:office:office" xmlns:r="http://schemas.openxmlformats.org/officeDocument/2006/relationships" xmlns:m="http://schemas.openxmlformats.org/officeDocument/2006/math" xmlns:v="urn:schemas-microsoft-com:vml" xmlns:wp14="http://schemas.microsoft.com/office/word/2010/wordprocessingDrawing" xmlns:wp="http://schemas.openxmlformats.org/drawingml/2006/wordprocessingDrawing" xmlns:w10="urn:schemas-microsoft-com:office:word" xmlns:w="http://schemas.openxmlformats.org/wordprocessingml/2006/main" xmlns:w14="http://schemas.microsoft.com/office/word/2010/wordml" xmlns:w15="http://schemas.microsoft.com/office/word/2012/wordml" xmlns:w16se="http://schemas.microsoft.com/office/word/2015/wordml/symex" xmlns:wpg="http://schemas.microsoft.com/office/word/2010/wordprocessingGroup" xmlns:wpi="http://schemas.microsoft.com/office/word/2010/wordprocessingInk" xmlns:wne="http://schemas.microsoft.com/office/word/2006/wordml" xmlns:wps="http://schemas.microsoft.com/office/word/2010/wordprocessingShape" mc:Ignorable="w14 w15 w16se wp14">
+  <w15:person w15:author="kjh235@cornell.edu">
+    <w15:presenceInfo w15:providerId="None" w15:userId="kjh235@cornell.edu"/>
+  </w15:person>
+</w15:people>
 </file>
 
 <file path=word/styles.xml><?xml version="1.0" encoding="utf-8"?>
@@ -3166,6 +3213,77 @@
       <w:b/>
     </w:rPr>
   </w:style>
+  <w:style w:type="character" w:styleId="CommentReference">
+    <w:name w:val="annotation reference"/>
+    <w:basedOn w:val="DefaultParagraphFont"/>
+    <w:rsid w:val="00E32F90"/>
+    <w:rPr>
+      <w:sz w:val="16"/>
+      <w:szCs w:val="16"/>
+    </w:rPr>
+  </w:style>
+  <w:style w:type="paragraph" w:styleId="CommentText">
+    <w:name w:val="annotation text"/>
+    <w:basedOn w:val="Normal"/>
+    <w:link w:val="CommentTextChar"/>
+    <w:rsid w:val="00E32F90"/>
+    <w:rPr>
+      <w:szCs w:val="20"/>
+    </w:rPr>
+  </w:style>
+  <w:style w:type="character" w:customStyle="1" w:styleId="CommentTextChar">
+    <w:name w:val="Comment Text Char"/>
+    <w:basedOn w:val="DefaultParagraphFont"/>
+    <w:link w:val="CommentText"/>
+    <w:rsid w:val="00E32F90"/>
+    <w:rPr>
+      <w:rFonts w:ascii="Calibri" w:hAnsi="Calibri"/>
+    </w:rPr>
+  </w:style>
+  <w:style w:type="paragraph" w:styleId="CommentSubject">
+    <w:name w:val="annotation subject"/>
+    <w:basedOn w:val="CommentText"/>
+    <w:next w:val="CommentText"/>
+    <w:link w:val="CommentSubjectChar"/>
+    <w:rsid w:val="00E32F90"/>
+    <w:rPr>
+      <w:b/>
+      <w:bCs/>
+    </w:rPr>
+  </w:style>
+  <w:style w:type="character" w:customStyle="1" w:styleId="CommentSubjectChar">
+    <w:name w:val="Comment Subject Char"/>
+    <w:basedOn w:val="CommentTextChar"/>
+    <w:link w:val="CommentSubject"/>
+    <w:rsid w:val="00E32F90"/>
+    <w:rPr>
+      <w:rFonts w:ascii="Calibri" w:hAnsi="Calibri"/>
+      <w:b/>
+      <w:bCs/>
+    </w:rPr>
+  </w:style>
+  <w:style w:type="paragraph" w:styleId="BalloonText">
+    <w:name w:val="Balloon Text"/>
+    <w:basedOn w:val="Normal"/>
+    <w:link w:val="BalloonTextChar"/>
+    <w:rsid w:val="00E32F90"/>
+    <w:rPr>
+      <w:rFonts w:ascii="Segoe UI" w:hAnsi="Segoe UI" w:cs="Segoe UI"/>
+      <w:sz w:val="18"/>
+      <w:szCs w:val="18"/>
+    </w:rPr>
+  </w:style>
+  <w:style w:type="character" w:customStyle="1" w:styleId="BalloonTextChar">
+    <w:name w:val="Balloon Text Char"/>
+    <w:basedOn w:val="DefaultParagraphFont"/>
+    <w:link w:val="BalloonText"/>
+    <w:rsid w:val="00E32F90"/>
+    <w:rPr>
+      <w:rFonts w:ascii="Segoe UI" w:hAnsi="Segoe UI" w:cs="Segoe UI"/>
+      <w:sz w:val="18"/>
+      <w:szCs w:val="18"/>
+    </w:rPr>
+  </w:style>
 </w:styles>
 </file>
 

</xml_diff>